<commit_message>
Added Data archive section to Technical document
</commit_message>
<xml_diff>
--- a/requirements/ARTN_Technical_Approach_and_Requirements_DJS.docx
+++ b/requirements/ARTN_Technical_Approach_and_Requirements_DJS.docx
@@ -419,12 +419,12 @@
         <w:t xml:space="preserve">The Arizona Robotic Telescope Network (ARTN) is envisioned to consolidate the operations of many of these telescopes using a multi-layered approach, and incrementally improve the capabilities and sustainability of our telescope systems.   </w:t>
       </w:r>
       <w:r>
-        <w:t>Initially this may lead to operating the telescopes in a semi-supervised queue mode with interruptible target of opportunity observations enabled.  Ultimately, however, we would like ARTN to operate as a true robotic network, able to execute observations with a variety of instrumentation (e.g. multi-band photometry and optical spectroscopy)</w:t>
-      </w:r>
-      <w:bookmarkStart w:id="0" w:name="_GoBack"/>
-      <w:bookmarkEnd w:id="0"/>
-    </w:p>
-    <w:p/>
+        <w:t>Initially this may lead to operating the telescopes in a semi-supervised queue mode with interruptible target of opportunity observations enabled.  Ultimately, however, we would like ARTN to operate as a true robotic network, able to execute observations with a variety of instrumentation (e.g. multi-band photometry and spectroscopy)</w:t>
+      </w:r>
+      <w:r>
+        <w:t>.</w:t>
+      </w:r>
+    </w:p>
     <w:p>
       <w:r>
         <w:t>The</w:t>
@@ -562,12 +562,12 @@
         <w:pStyle w:val="Heading1"/>
         <w:pageBreakBefore/>
       </w:pPr>
-      <w:bookmarkStart w:id="1" w:name="_Ref486332142"/>
+      <w:bookmarkStart w:id="0" w:name="_Ref486332142"/>
       <w:r>
         <w:lastRenderedPageBreak/>
         <w:t>ARTN System Architecture</w:t>
       </w:r>
-      <w:bookmarkEnd w:id="1"/>
+      <w:bookmarkEnd w:id="0"/>
     </w:p>
     <w:p>
       <w:pPr>
@@ -621,7 +621,13 @@
         <w:t xml:space="preserve"> of the control architecture, Telescope Control System (TCS), is responsible for the low level servo and mechanism control of telescope mount, dome, and auxiliary equipment.  </w:t>
       </w:r>
       <w:r>
-        <w:t>This level interacts directly with the telescope hardware and presents standard interfaces to the Observatory Control System (OCS) layer to provide basic functionally of the telescope system, such as slewing, tracking, opening and closing shutter doors, and similar functions</w:t>
+        <w:t xml:space="preserve">This level interacts directly with the telescope hardware and presents standard interfaces to the Observatory Control System (OCS) layer to provide </w:t>
+      </w:r>
+      <w:r>
+        <w:t>the basic functionalit</w:t>
+      </w:r>
+      <w:r>
+        <w:t>y of the telescope system, such as slewing, tracking, opening and closing shutter doors</w:t>
       </w:r>
       <w:r>
         <w:t>.</w:t>
@@ -694,35 +700,25 @@
         <w:pStyle w:val="Caption"/>
         <w:jc w:val="center"/>
       </w:pPr>
-      <w:bookmarkStart w:id="2" w:name="_Ref486332021"/>
+      <w:bookmarkStart w:id="1" w:name="_Ref486332021"/>
       <w:r>
         <w:t xml:space="preserve">Figure </w:t>
       </w:r>
-      <w:r>
-        <w:fldChar w:fldCharType="begin"/>
-      </w:r>
-      <w:r>
-        <w:instrText xml:space="preserve"> SEQ Figure \* ARABIC </w:instrText>
-      </w:r>
-      <w:r>
-        <w:fldChar w:fldCharType="separate"/>
-      </w:r>
-      <w:r>
-        <w:rPr>
-          <w:noProof/>
-        </w:rPr>
-        <w:t>1</w:t>
-      </w:r>
-      <w:r>
-        <w:rPr>
-          <w:noProof/>
-        </w:rPr>
-        <w:fldChar w:fldCharType="end"/>
-      </w:r>
-      <w:bookmarkEnd w:id="2"/>
+      <w:fldSimple w:instr=" SEQ Figure \* ARABIC ">
+        <w:r>
+          <w:rPr>
+            <w:noProof/>
+          </w:rPr>
+          <w:t>1</w:t>
+        </w:r>
+      </w:fldSimple>
+      <w:bookmarkEnd w:id="1"/>
       <w:r>
         <w:t>.  High Level Functional Block Diagram of the ARTN System.</w:t>
       </w:r>
+      <w:r>
+        <w:t xml:space="preserve">  DS: Eric should update this to include: 1) Safety Marshal; 2) Data Pipeline; 3) Data Archive</w:t>
+      </w:r>
     </w:p>
     <w:p>
       <w:r>
@@ -745,16 +741,13 @@
         <w:pStyle w:val="Heading3"/>
       </w:pPr>
       <w:r>
+        <w:lastRenderedPageBreak/>
         <w:t>Telescope Control System (TCS)</w:t>
       </w:r>
     </w:p>
     <w:p>
       <w:r>
-        <w:t xml:space="preserve">The lowest level of telescope control is implemented by the Telescope Control System (TCS).  The TCS is responsible for low level control of the telescope mount, dome, and auxiliary equipment such as </w:t>
-      </w:r>
-      <w:r>
-        <w:lastRenderedPageBreak/>
-        <w:t xml:space="preserve">the telescope focus mechanism, dome shutter and ventilation doors, and other support equipment.  </w:t>
+        <w:t xml:space="preserve">The lowest level of telescope control is implemented by the Telescope Control System (TCS).  The TCS is responsible for low level control of the telescope mount, dome, and auxiliary equipment such as the telescope focus mechanism, dome shutter and ventilation doors, and other support equipment.  </w:t>
       </w:r>
       <w:r>
         <w:t xml:space="preserve">  Currently, Steward Observatory is upgrading most of our telescopes to a system called New Generation TCS, or </w:t>
@@ -959,27 +952,14 @@
       <w:r>
         <w:t xml:space="preserve">Figure </w:t>
       </w:r>
-      <w:r>
-        <w:fldChar w:fldCharType="begin"/>
-      </w:r>
-      <w:r>
-        <w:instrText xml:space="preserve"> SEQ Figure \* ARABIC </w:instrText>
-      </w:r>
-      <w:r>
-        <w:fldChar w:fldCharType="separate"/>
-      </w:r>
-      <w:r>
-        <w:rPr>
-          <w:noProof/>
-        </w:rPr>
-        <w:t>2</w:t>
-      </w:r>
-      <w:r>
-        <w:rPr>
-          <w:noProof/>
-        </w:rPr>
-        <w:fldChar w:fldCharType="end"/>
-      </w:r>
+      <w:fldSimple w:instr=" SEQ Figure \* ARABIC ">
+        <w:r>
+          <w:rPr>
+            <w:noProof/>
+          </w:rPr>
+          <w:t>2</w:t>
+        </w:r>
+      </w:fldSimple>
       <w:r>
         <w:t>.  The NG-TCS Control Hardware on the Kuiper 61" Telescope (June 2017).</w:t>
       </w:r>
@@ -1024,7 +1004,31 @@
         <w:rPr>
           <w:rFonts w:eastAsia="Times New Roman"/>
         </w:rPr>
-        <w:t>Legacy TCS was originally developed  1990'sand sold commercially by Comsoft Inc.  Its developer, Dave Harvey, worked at Steward Observatory.  Legacy TCS runs on standard PC hardware running the DOS operating system DOS and uses ISA cards and some proprietary hardware.  Separate versions of Legacy TCS were used for stepper and DC servo drive mounts.  Many of the Steward Observatory telescopes used custom builds of Legacy TCS because it was not configurable enough to handle all of our needs.  Legacy TCS had a graphical user interface integrated into the system and used a serial interface for remote operation.</w:t>
+        <w:t>Legac</w:t>
+      </w:r>
+      <w:r>
+        <w:rPr>
+          <w:rFonts w:eastAsia="Times New Roman"/>
+        </w:rPr>
+        <w:t xml:space="preserve">y TCS was originally developed in the </w:t>
+      </w:r>
+      <w:r>
+        <w:rPr>
+          <w:rFonts w:eastAsia="Times New Roman"/>
+        </w:rPr>
+        <w:t>1990's</w:t>
+      </w:r>
+      <w:r>
+        <w:rPr>
+          <w:rFonts w:eastAsia="Times New Roman"/>
+        </w:rPr>
+        <w:t xml:space="preserve"> </w:t>
+      </w:r>
+      <w:r>
+        <w:rPr>
+          <w:rFonts w:eastAsia="Times New Roman"/>
+        </w:rPr>
+        <w:t>and sold commercially by Comsoft Inc.  Its developer, Dave Harvey, worked at Steward Observatory.  Legacy TCS runs on standard PC hardware running the DOS operating system and uses ISA cards and some proprietary hardware.  Separate versions of Legacy TCS were used for stepper and DC servo drive mounts.  Many of the Steward Observatory telescopes used custom builds of Legacy TCS because it was not configurable enough to handle all of our needs.  Legacy TCS had a graphical user interface integrated into the system and used a serial interface for remote operation.</w:t>
       </w:r>
     </w:p>
     <w:p>
@@ -1110,10 +1114,16 @@
       </w:r>
     </w:p>
     <w:p>
+      <w:r>
+        <w:t>We need to say something here.</w:t>
+      </w:r>
+    </w:p>
+    <w:p>
       <w:pPr>
         <w:pStyle w:val="Heading3"/>
       </w:pPr>
       <w:r>
+        <w:lastRenderedPageBreak/>
         <w:t>Observatory Control System</w:t>
       </w:r>
       <w:r>
@@ -1122,24 +1132,12 @@
     </w:p>
     <w:p>
       <w:r>
-        <w:t xml:space="preserve">Steward Observatory has selected Remote Telescope System Version 2 (RTS-2) for the standard solution for telescope control at the OCS level.  RTS-2 is an integrated open source software package </w:t>
-      </w:r>
-      <w:r>
-        <w:lastRenderedPageBreak/>
-        <w:t>that runs under the Linux operating system and provides integrated control of the telescope, dome, and instruments.  RTS-2 can operate a telescope system totally autonomously, coordinating telescope pointing, image acquisition, and scheduling.  RTS-2 also integrates dome operation, and weather sensors for telescope safety and has some support the satellite tracking to support SSA.</w:t>
-      </w:r>
-    </w:p>
-    <w:p>
-      <w:commentRangeStart w:id="3"/>
-      <w:r>
-        <w:t>RTS-2 is currently in developmental deployment on the White 21” and the Kuiper 61” Telescopes.</w:t>
-      </w:r>
-      <w:commentRangeEnd w:id="3"/>
-      <w:r>
-        <w:rPr>
-          <w:rStyle w:val="CommentReference"/>
-        </w:rPr>
-        <w:commentReference w:id="3"/>
+        <w:t>Steward Observatory has selected Remote Telescope System Version 2 (RTS-2) for the standard solution for telescope control at the OCS level.  RTS-2 is an integrated open source software package that runs under the Linux operating system and provides integrated control of the telescope, dome, and instruments.  RTS-2 can operate a telescope system totally autonomously, coordinating telescope pointing, image acquisition, and scheduling.  RTS-2 also integrates dome operation, and weather sensors for telescope safety and has some support the satellite tracking to support SSA.</w:t>
+      </w:r>
+    </w:p>
+    <w:p>
+      <w:r>
+        <w:t>As of March 2018, the ARTN team has had ~6 months of hands-on experience with RTS-2 spread over several observing runs.  Currently, RTS-2 can control the 61” and Mont4K throughout the night with no hiccups.  We are working to implement new features, such as cadence observations and focus loops into the stack.</w:t>
       </w:r>
     </w:p>
     <w:p>
@@ -1155,31 +1153,18 @@
     </w:p>
     <w:p>
       <w:r>
-        <w:t xml:space="preserve">The Network Control System (NCS), currently named “Big Brother”, controls the entire network and serves as the central hub for brokering locally generated cued tasks, receiving and brokering external alerts, and provides an operator interface into ARTN to monitor and intervene in operations as needed.  The functional requirements the NCS flow up from the KPPs developed by the science requirements, but also must consider the architectural and operational goals of the ARTN.  </w:t>
-      </w:r>
-    </w:p>
-    <w:p>
-      <w:r>
-        <w:t xml:space="preserve">For example, consider the current handling of GRB alerts, which are received and handled locally by SuperLOTIS.  To first order, this satisfies the originally intended science requirement.  However, it does not allow for the ARTN network to address these requirements, perhaps by allocating a different available telescope if SuperLOTIS in not currently available.  </w:t>
-      </w:r>
-    </w:p>
-    <w:p>
-      <w:commentRangeStart w:id="4"/>
-      <w:r>
-        <w:t xml:space="preserve">Planning and requirements definition for NCS layer of ARTN has not been </w:t>
-      </w:r>
-      <w:commentRangeEnd w:id="4"/>
-      <w:r>
-        <w:t>started</w:t>
-      </w:r>
-      <w:r>
-        <w:rPr>
-          <w:rStyle w:val="CommentReference"/>
-        </w:rPr>
-        <w:commentReference w:id="4"/>
-      </w:r>
-      <w:r>
-        <w:t>.</w:t>
+        <w:t xml:space="preserve">The Network Control System (NCS), currently named “Big Brother”, controls the entire network and serves as the central hub for brokering locally generated cued tasks, receiving and brokering external alerts, and provides an operator interface into ARTN to monitor and intervene in operations as needed.  The functional requirements </w:t>
+      </w:r>
+      <w:r>
+        <w:t xml:space="preserve">for </w:t>
+      </w:r>
+      <w:r>
+        <w:t xml:space="preserve">the NCS flow up from the KPPs developed by the science requirements, but also must consider the architectural and operational goals of the ARTN.  </w:t>
+      </w:r>
+    </w:p>
+    <w:p>
+      <w:r>
+        <w:t>Some experiments with Big Brother have been run on the 21” and 61”, and thos experiments should continue during Summer 2018.</w:t>
       </w:r>
     </w:p>
     <w:p>
@@ -1233,32 +1218,20 @@
         <w:pStyle w:val="Caption"/>
         <w:keepNext/>
       </w:pPr>
-      <w:bookmarkStart w:id="5" w:name="_Ref487609029"/>
-      <w:r>
+      <w:bookmarkStart w:id="2" w:name="_Ref487609029"/>
+      <w:r>
+        <w:lastRenderedPageBreak/>
         <w:t xml:space="preserve">Table </w:t>
       </w:r>
-      <w:r>
-        <w:fldChar w:fldCharType="begin"/>
-      </w:r>
-      <w:r>
-        <w:instrText xml:space="preserve"> SEQ Table \* ARABIC </w:instrText>
-      </w:r>
-      <w:r>
-        <w:fldChar w:fldCharType="separate"/>
-      </w:r>
-      <w:r>
-        <w:rPr>
-          <w:noProof/>
-        </w:rPr>
-        <w:t>1</w:t>
-      </w:r>
-      <w:r>
-        <w:rPr>
-          <w:noProof/>
-        </w:rPr>
-        <w:fldChar w:fldCharType="end"/>
-      </w:r>
-      <w:bookmarkEnd w:id="5"/>
+      <w:fldSimple w:instr=" SEQ Table \* ARABIC ">
+        <w:r>
+          <w:rPr>
+            <w:noProof/>
+          </w:rPr>
+          <w:t>1</w:t>
+        </w:r>
+      </w:fldSimple>
+      <w:bookmarkEnd w:id="2"/>
       <w:r>
         <w:t>.  Summary of Control and Remote Operations Features of Current Telescopes.</w:t>
       </w:r>
@@ -1289,7 +1262,7 @@
                     </pic:cNvPicPr>
                   </pic:nvPicPr>
                   <pic:blipFill>
-                    <a:blip r:embed="rId13">
+                    <a:blip r:embed="rId10">
                       <a:extLst>
                         <a:ext uri="{28A0092B-C50C-407E-A947-70E740481C1C}">
                           <a14:useLocalDpi xmlns:a14="http://schemas.microsoft.com/office/drawing/2010/main" val="0"/>
@@ -1327,7 +1300,6 @@
         <w:pStyle w:val="Heading3"/>
       </w:pPr>
       <w:r>
-        <w:lastRenderedPageBreak/>
         <w:t>Vatican Advanced Technology Telescope (VATT)</w:t>
       </w:r>
     </w:p>
@@ -1445,7 +1417,11 @@
         <w:t>v</w:t>
       </w:r>
       <w:r>
-        <w:t>.  The low level control system of Pomenis is provided completely by commercial software with Software Bisque TheSkyX Professional (mount)</w:t>
+        <w:t xml:space="preserve">.  The low level control system of Pomenis is provided completely by </w:t>
+      </w:r>
+      <w:r>
+        <w:lastRenderedPageBreak/>
+        <w:t>commercial software with Software Bisque TheSkyX Professional (mount)</w:t>
       </w:r>
       <w:r>
         <w:rPr>
@@ -1480,7 +1456,7 @@
                     </pic:cNvPicPr>
                   </pic:nvPicPr>
                   <pic:blipFill rotWithShape="1">
-                    <a:blip r:embed="rId14">
+                    <a:blip r:embed="rId11">
                       <a:extLst>
                         <a:ext uri="{28A0092B-C50C-407E-A947-70E740481C1C}">
                           <a14:useLocalDpi xmlns:a14="http://schemas.microsoft.com/office/drawing/2010/main" val="0"/>
@@ -1522,27 +1498,14 @@
       <w:r>
         <w:t xml:space="preserve">Figure </w:t>
       </w:r>
-      <w:r>
-        <w:fldChar w:fldCharType="begin"/>
-      </w:r>
-      <w:r>
-        <w:instrText xml:space="preserve"> SEQ Figure \* ARABIC </w:instrText>
-      </w:r>
-      <w:r>
-        <w:fldChar w:fldCharType="separate"/>
-      </w:r>
-      <w:r>
-        <w:rPr>
-          <w:noProof/>
-        </w:rPr>
-        <w:t>3</w:t>
-      </w:r>
-      <w:r>
-        <w:rPr>
-          <w:noProof/>
-        </w:rPr>
-        <w:fldChar w:fldCharType="end"/>
-      </w:r>
+      <w:fldSimple w:instr=" SEQ Figure \* ARABIC ">
+        <w:r>
+          <w:rPr>
+            <w:noProof/>
+          </w:rPr>
+          <w:t>3</w:t>
+        </w:r>
+      </w:fldSimple>
       <w:r>
         <w:t>. Functional Block Diagram of the Pomenis Astrograph Control System.</w:t>
       </w:r>
@@ -1552,60 +1515,63 @@
         <w:pStyle w:val="Heading3"/>
       </w:pPr>
       <w:r>
+        <w:t>SuperLOTIS</w:t>
+      </w:r>
+    </w:p>
+    <w:p>
+      <w:r>
+        <w:t xml:space="preserve"> Originally developed for the optical detection and measurement of optical counterparts to GRB.  The SuperLOTIS has the native capability to respond to external alerts from the </w:t>
+      </w:r>
+      <w:r>
+        <w:t>Gamma-Ray Burst Coordinate Network (GCN)</w:t>
+      </w:r>
+      <w:r>
+        <w:t xml:space="preserve"> and has its own queue schedule capability for supernovae measurements.  The SuperLOTIS still runs with Legacy TCS as its low level control system.  </w:t>
+      </w:r>
+    </w:p>
+    <w:p>
+      <w:pPr>
+        <w:pStyle w:val="Heading3"/>
+      </w:pPr>
+      <w:r>
+        <w:t>Catalina Sky Survey (CSS)</w:t>
+      </w:r>
+    </w:p>
+    <w:p>
+      <w:r>
+        <w:t>[Input from E. Christensen, how CSS sees themselves fitting into ARTN or operating independently from ARTN, especially in terms of current CSS OCS level control, NEOFixer, and ARTN’s RTS-2 and NCS level control]</w:t>
+      </w:r>
+    </w:p>
+    <w:p>
+      <w:pPr>
+        <w:pStyle w:val="Heading2"/>
+      </w:pPr>
+      <w:r>
+        <w:t>Requirements Analysis and Flow</w:t>
+      </w:r>
+    </w:p>
+    <w:p>
+      <w:r>
+        <w:t xml:space="preserve">The requirements analysis and flow down for the ARTN is by necessity non-traditional.  Significant development has already been completed the incremental upgrades replacing legacy TCS with NG-TCS and with preliminary work on the OCS level with RTS-2 to NG-TCS interface and driver development.  This has been guided by a pragmatic bottom-up developmental strategy to makes the lower level control systems reliable and support automated and remote operation.  </w:t>
+      </w:r>
+      <w:r>
+        <w:t>Simultaneously, the science programs that have utilized Steward Observatory telescopes have been guided by the current capabilities and operability of those systems.  In some cases, upgrades to instruments and control systems have been made to expand the science that we can accomplish with those systems.</w:t>
+      </w:r>
+    </w:p>
+    <w:p>
+      <w:r>
+        <w:t xml:space="preserve">As we look to the future of automated astronomy, and the inevitable impact of the large survey systems such as LSST and Kepler enabling and revitalizing the need for responsive smaller telescope, we have a unique opportunity with ARTN.  </w:t>
+      </w:r>
+      <w:commentRangeStart w:id="3"/>
+      <w:r>
+        <w:t xml:space="preserve">Within this document, we fuse </w:t>
+      </w:r>
+      <w:r>
+        <w:t xml:space="preserve">the architectural and operational </w:t>
+      </w:r>
+      <w:r>
         <w:lastRenderedPageBreak/>
-        <w:t>SuperLOTIS</w:t>
-      </w:r>
-    </w:p>
-    <w:p>
-      <w:r>
-        <w:t xml:space="preserve"> Originally developed for the optical detection and measurement of optical counterparts to GRB.  The SuperLOTIS has the native capability to respond to external alerts from the </w:t>
-      </w:r>
-      <w:r>
-        <w:t>Gamma-Ray Burst Coordinate Network (GCN)</w:t>
-      </w:r>
-      <w:r>
-        <w:t xml:space="preserve"> and has its own queue schedule capability for supernovae measurements.  The SuperLOTIS still runs with Legacy TCS as its low level control system.  </w:t>
-      </w:r>
-    </w:p>
-    <w:p>
-      <w:pPr>
-        <w:pStyle w:val="Heading3"/>
-      </w:pPr>
-      <w:r>
-        <w:t>Catalina Sky Survey (CSS)</w:t>
-      </w:r>
-    </w:p>
-    <w:p>
-      <w:r>
-        <w:t>[Input from E. Christensen, how CSS sees themselves fitting into ARTN or operating independently from ARTN, especially in terms of current CSS OCS level control, NEOFixer, and ARTN’s RTS-2 and NCS level control]</w:t>
-      </w:r>
-    </w:p>
-    <w:p>
-      <w:pPr>
-        <w:pStyle w:val="Heading2"/>
-      </w:pPr>
-      <w:r>
-        <w:t>Requirements Analysis and Flow</w:t>
-      </w:r>
-    </w:p>
-    <w:p>
-      <w:r>
-        <w:t xml:space="preserve">The requirements analysis and flow down for the ARTN is by necessity non-traditional.  Significant development has already been completed the incremental upgrades replacing legacy TCS with NG-TCS and with preliminary work on the OCS level with RTS-2 to NG-TCS interface and driver development.  This has been guided by a pragmatic bottom-up developmental strategy to makes the lower level control systems reliable and support automated and remote operation.  </w:t>
-      </w:r>
-      <w:r>
-        <w:t>Simultaneously, the science programs that have utilized Steward Observatory telescopes have been guided by the current capabilities and operability of those systems.  In some cases, upgrades to instruments and control systems have been made to expand the science that we can accomplish with those systems.</w:t>
-      </w:r>
-    </w:p>
-    <w:p>
-      <w:r>
-        <w:t xml:space="preserve">As we look to the future of automated astronomy, and the inevitable impact of the large survey systems such as LSST and Kepler enabling and revitalizing the need for responsive smaller telescope, we have a unique opportunity with ARTN.  </w:t>
-      </w:r>
-      <w:commentRangeStart w:id="6"/>
-      <w:r>
-        <w:t xml:space="preserve">Within this document, we fuse </w:t>
-      </w:r>
-      <w:r>
-        <w:t xml:space="preserve">the architectural and operational considerations to our science and observational requirements.  On the one hand, we have </w:t>
+        <w:t xml:space="preserve">considerations to our science and observational requirements.  On the one hand, we have </w:t>
       </w:r>
       <w:r>
         <w:t xml:space="preserve">the current </w:t>
@@ -1631,12 +1597,12 @@
       <w:r>
         <w:t>o support transient astronomy and periodic measurements to support long-term surveys</w:t>
       </w:r>
-      <w:commentRangeEnd w:id="6"/>
+      <w:commentRangeEnd w:id="3"/>
       <w:r>
         <w:rPr>
           <w:rStyle w:val="CommentReference"/>
         </w:rPr>
-        <w:commentReference w:id="6"/>
+        <w:commentReference w:id="3"/>
       </w:r>
       <w:r>
         <w:t>.</w:t>
@@ -1652,12 +1618,272 @@
         <w:pStyle w:val="Heading1"/>
         <w:pageBreakBefore/>
       </w:pPr>
-      <w:bookmarkStart w:id="7" w:name="_Ref486324340"/>
+      <w:bookmarkStart w:id="4" w:name="_Ref486324340"/>
+      <w:r>
+        <w:lastRenderedPageBreak/>
+        <w:t xml:space="preserve">Data Reduction, Archiving and Quality Assurance </w:t>
+      </w:r>
+    </w:p>
+    <w:p>
+      <w:r>
+        <w:t>The data from ARTN will be heterogenous and will be used for a diverse set of science goals, reflective of the larger Steward community.  Potential instruments of the ARTN network will include optical imagers and spectrographs (at least) of different detector sizes, use cases and instrument idiosyncracies.  Managing this data and its reduction will raise challenges that are not present in purpose-built surveys or even common-user facilities.  It is potentially even more complex than facilities such as Las Cumbres Observatory, which at least has a set of telescopes and instruments that were pu</w:t>
+      </w:r>
+      <w:r>
+        <w:t>rpose-built to be robotic and a</w:t>
+      </w:r>
+      <w:r>
+        <w:t>r</w:t>
+      </w:r>
+      <w:r>
+        <w:t>e</w:t>
+      </w:r>
+      <w:r>
+        <w:t xml:space="preserve"> near-clones of each other.  </w:t>
+      </w:r>
+    </w:p>
+    <w:p>
+      <w:r>
+        <w:t xml:space="preserve">In such an environment, promising fully-reduced data for all users is not feasible (as we may not know what they desire in the end), and instead we take the philosophy of doing basic data detrending and some quality assurance that should be useful for most users, while providing all plausibly useful raw data and calibrations so that the user can also reduce the data as they see fit.  </w:t>
+      </w:r>
+      <w:r>
+        <w:t xml:space="preserve">We </w:t>
+      </w:r>
+      <w:r>
+        <w:t xml:space="preserve">also </w:t>
+      </w:r>
+      <w:r>
+        <w:t xml:space="preserve">believe that our users will want access to </w:t>
+      </w:r>
+      <w:r>
+        <w:t>t</w:t>
+      </w:r>
+      <w:r>
+        <w:t>heir data on at least two time</w:t>
+      </w:r>
+      <w:r>
+        <w:t xml:space="preserve">scales – </w:t>
+      </w:r>
+      <w:r>
+        <w:t xml:space="preserve">1) </w:t>
+      </w:r>
+      <w:r>
+        <w:t xml:space="preserve">almost immediately in a ‘quicklook’ capacity (especially important for time domain applications) and </w:t>
+      </w:r>
+      <w:r>
+        <w:t xml:space="preserve">2) </w:t>
+      </w:r>
+      <w:r>
+        <w:t>a slightly longer time scale of order days once all potential calibrations of a dataset are taken (i.e. maybe it takes several days to get good quality twilight flats due to inclement weather, or something similar).</w:t>
+      </w:r>
+    </w:p>
+    <w:p>
+      <w:pPr>
+        <w:ind w:firstLine="0"/>
+      </w:pPr>
+      <w:r>
+        <w:t xml:space="preserve">All ARTN processed data should have undergone some basic data quality checks as well, and this should be fleshed out in a separate document.  </w:t>
+      </w:r>
+      <w:r>
+        <w:t>Clear header flags should be present indicating whether</w:t>
+      </w:r>
+      <w:r>
+        <w:t xml:space="preserve"> these quality checks have `passed’.  Some examples (not exhaustive by any means, but we should keep this list relatively short and manageable):</w:t>
+      </w:r>
+    </w:p>
+    <w:p>
+      <w:pPr>
+        <w:pStyle w:val="ListParagraph"/>
+        <w:numPr>
+          <w:ilvl w:val="0"/>
+          <w:numId w:val="11"/>
+        </w:numPr>
+      </w:pPr>
+      <w:r>
+        <w:t xml:space="preserve">All bias frames should have their count level and rms checked and logged in the header and in a master database.  </w:t>
+      </w:r>
+    </w:p>
+    <w:p>
+      <w:pPr>
+        <w:pStyle w:val="ListParagraph"/>
+        <w:numPr>
+          <w:ilvl w:val="0"/>
+          <w:numId w:val="11"/>
+        </w:numPr>
+      </w:pPr>
+      <w:r>
+        <w:t>Flat frames should have their count level checked.</w:t>
+      </w:r>
+    </w:p>
+    <w:p>
+      <w:pPr>
+        <w:pStyle w:val="ListParagraph"/>
+        <w:numPr>
+          <w:ilvl w:val="0"/>
+          <w:numId w:val="11"/>
+        </w:numPr>
+      </w:pPr>
+      <w:r>
+        <w:t>For each `science’ image, the image FWHM and background count level should be logged.  Was the image in focus? Tracking/guiding nominal? For processed images, did a basic astrometric solution fit succeed?  A list of relevant checks and flags should be compiled.</w:t>
+      </w:r>
+    </w:p>
+    <w:p>
+      <w:pPr>
+        <w:ind w:firstLine="0"/>
+      </w:pPr>
+      <w:r>
+        <w:t>Ideally, an ARTN archive would be accessible via web interface</w:t>
+      </w:r>
+      <w:r>
+        <w:t>, where users can access their data by proposal, observing date, type, etc</w:t>
+      </w:r>
+      <w:r>
+        <w:t xml:space="preserve">. </w:t>
+      </w:r>
+      <w:r>
+        <w:t>I will not r</w:t>
+      </w:r>
+      <w:bookmarkStart w:id="5" w:name="_GoBack"/>
+      <w:bookmarkEnd w:id="5"/>
+      <w:r>
+        <w:t xml:space="preserve">ehash the web site requirements here, as most observers have utilized such archive web sites before (e.g. from NOAO or Gemini), and we should work to emulate one of these systems.  </w:t>
+      </w:r>
+      <w:r>
+        <w:t>It is also recommended that ARTN data be available programmatically, via an API, so that time critical observations can be ingested by the relevant science group in real time and decisions can be made.</w:t>
+      </w:r>
+      <w:r>
+        <w:t xml:space="preserve">  A typical set of data products for an ‘observation block’ (some unit of observations, maybe a sequence of images taken together) may include:</w:t>
+      </w:r>
+    </w:p>
+    <w:p>
+      <w:pPr>
+        <w:pStyle w:val="ListParagraph"/>
+        <w:numPr>
+          <w:ilvl w:val="0"/>
+          <w:numId w:val="10"/>
+        </w:numPr>
+      </w:pPr>
+      <w:r>
+        <w:t>Raw science images.</w:t>
+      </w:r>
+    </w:p>
+    <w:p>
+      <w:pPr>
+        <w:pStyle w:val="ListParagraph"/>
+        <w:numPr>
+          <w:ilvl w:val="0"/>
+          <w:numId w:val="10"/>
+        </w:numPr>
+      </w:pPr>
+      <w:r>
+        <w:t>Raw calibration data (biases, flatfields, fringe frames, etc)</w:t>
+      </w:r>
+    </w:p>
+    <w:p>
+      <w:pPr>
+        <w:pStyle w:val="ListParagraph"/>
+        <w:numPr>
+          <w:ilvl w:val="0"/>
+          <w:numId w:val="10"/>
+        </w:numPr>
+      </w:pPr>
+      <w:r>
+        <w:t>‘Standard star’ observations (for image zeropoints or sensitivity functions for spectra)– both processed and raw.</w:t>
+      </w:r>
+    </w:p>
+    <w:p>
+      <w:pPr>
+        <w:pStyle w:val="ListParagraph"/>
+        <w:numPr>
+          <w:ilvl w:val="0"/>
+          <w:numId w:val="10"/>
+        </w:numPr>
+      </w:pPr>
+      <w:r>
+        <w:t>`Processed’ observation block, where each image is:</w:t>
+      </w:r>
+      <w:r>
+        <w:tab/>
+      </w:r>
+    </w:p>
+    <w:p>
+      <w:pPr>
+        <w:pStyle w:val="ListParagraph"/>
+        <w:numPr>
+          <w:ilvl w:val="1"/>
+          <w:numId w:val="10"/>
+        </w:numPr>
+      </w:pPr>
+      <w:r>
+        <w:t>Detrended (bias, flat, fringe, etc)</w:t>
+      </w:r>
+    </w:p>
+    <w:p>
+      <w:pPr>
+        <w:pStyle w:val="ListParagraph"/>
+        <w:numPr>
+          <w:ilvl w:val="1"/>
+          <w:numId w:val="10"/>
+        </w:numPr>
+      </w:pPr>
+      <w:r>
+        <w:t>Calibrated (e.g. zeropoint calibrated from #3 above, WCS-solved, etc)</w:t>
+      </w:r>
+    </w:p>
+    <w:p>
+      <w:pPr>
+        <w:pStyle w:val="ListParagraph"/>
+        <w:numPr>
+          <w:ilvl w:val="1"/>
+          <w:numId w:val="10"/>
+        </w:numPr>
+      </w:pPr>
+      <w:r>
+        <w:t>Populated with header keywords that provide info on data quality.</w:t>
+      </w:r>
+    </w:p>
+    <w:p>
+      <w:pPr>
+        <w:pStyle w:val="ListParagraph"/>
+        <w:numPr>
+          <w:ilvl w:val="0"/>
+          <w:numId w:val="10"/>
+        </w:numPr>
+      </w:pPr>
+      <w:r>
+        <w:t>All-sky  images, so one can clearly see if clouds effected the observations.</w:t>
+      </w:r>
+    </w:p>
+    <w:p>
+      <w:pPr>
+        <w:pStyle w:val="ListParagraph"/>
+        <w:numPr>
+          <w:ilvl w:val="0"/>
+          <w:numId w:val="10"/>
+        </w:numPr>
+      </w:pPr>
+      <w:r>
+        <w:t>Probably a bunch of stuff I am forgetting.</w:t>
+      </w:r>
+    </w:p>
+    <w:p>
+      <w:pPr>
+        <w:ind w:firstLine="0"/>
+      </w:pPr>
+      <w:r>
+        <w:lastRenderedPageBreak/>
+        <w:t>There are things we should purposely avoid, such as stacking the user data for them, or combining individual spectra into a deep spectrum – perhaps the user wants to do a time series analysis and doesn’t care about a deep stack, or they would rather median combine than do a weighted average.  This is not our business.  The goal for ARTN should be to pass off data sets that can then be turned into final data products for the user, but to make this relatively easy for them to do.</w:t>
+      </w:r>
+    </w:p>
+    <w:p>
+      <w:pPr>
+        <w:pStyle w:val="Heading1"/>
+        <w:pageBreakBefore/>
+      </w:pPr>
       <w:r>
         <w:lastRenderedPageBreak/>
         <w:t>ARTN System Level Requirements</w:t>
       </w:r>
-      <w:bookmarkEnd w:id="7"/>
+      <w:bookmarkEnd w:id="4"/>
     </w:p>
     <w:p>
       <w:pPr>
@@ -1699,19 +1925,19 @@
       </w:r>
     </w:p>
     <w:p>
-      <w:commentRangeStart w:id="8"/>
+      <w:commentRangeStart w:id="6"/>
       <w:r>
         <w:t>The implementation of queue observing on larger SO telescopes enables response to LSST and ZTF transient alerts.  With the addition of a centralized external alert filter and broker, the ARTN would be enabled to respond to community alerts to time domain astrophysical events and perform supporting measurements with the best available telescopes and instruments that are currently available.  Independent of the technical capability to centrally receive, filter, and broker alerts, observatory policy decisions must determine time allocation to queue mode to allow resources to be ready for transient response, and UA PIs must have science that is aligned with this capability</w:t>
       </w:r>
       <w:r>
         <w:t>.</w:t>
       </w:r>
-      <w:commentRangeEnd w:id="8"/>
+      <w:commentRangeEnd w:id="6"/>
       <w:r>
         <w:rPr>
           <w:rStyle w:val="CommentReference"/>
         </w:rPr>
-        <w:commentReference w:id="8"/>
+        <w:commentReference w:id="6"/>
       </w:r>
     </w:p>
     <w:p>
@@ -2870,32 +3096,19 @@
         <w:pStyle w:val="Caption"/>
         <w:jc w:val="center"/>
       </w:pPr>
-      <w:bookmarkStart w:id="9" w:name="_Ref488052539"/>
+      <w:bookmarkStart w:id="7" w:name="_Ref488052539"/>
       <w:r>
         <w:t xml:space="preserve">Figure </w:t>
       </w:r>
-      <w:r>
-        <w:fldChar w:fldCharType="begin"/>
-      </w:r>
-      <w:r>
-        <w:instrText xml:space="preserve"> SEQ Figure \* ARABIC </w:instrText>
-      </w:r>
-      <w:r>
-        <w:fldChar w:fldCharType="separate"/>
-      </w:r>
-      <w:r>
-        <w:rPr>
-          <w:noProof/>
-        </w:rPr>
-        <w:t>4</w:t>
-      </w:r>
-      <w:r>
-        <w:rPr>
-          <w:noProof/>
-        </w:rPr>
-        <w:fldChar w:fldCharType="end"/>
-      </w:r>
-      <w:bookmarkEnd w:id="9"/>
+      <w:fldSimple w:instr=" SEQ Figure \* ARABIC ">
+        <w:r>
+          <w:rPr>
+            <w:noProof/>
+          </w:rPr>
+          <w:t>4</w:t>
+        </w:r>
+      </w:fldSimple>
+      <w:bookmarkEnd w:id="7"/>
       <w:r>
         <w:t>. Basic Satellite Tracking Functional Requirements.</w:t>
       </w:r>
@@ -2975,27 +3188,14 @@
       <w:r>
         <w:t xml:space="preserve">Figure </w:t>
       </w:r>
-      <w:r>
-        <w:fldChar w:fldCharType="begin"/>
-      </w:r>
-      <w:r>
-        <w:instrText xml:space="preserve"> SEQ Figure \* ARABIC </w:instrText>
-      </w:r>
-      <w:r>
-        <w:fldChar w:fldCharType="separate"/>
-      </w:r>
-      <w:r>
-        <w:rPr>
-          <w:noProof/>
-        </w:rPr>
-        <w:t>5</w:t>
-      </w:r>
-      <w:r>
-        <w:rPr>
-          <w:noProof/>
-        </w:rPr>
-        <w:fldChar w:fldCharType="end"/>
-      </w:r>
+      <w:fldSimple w:instr=" SEQ Figure \* ARABIC ">
+        <w:r>
+          <w:rPr>
+            <w:noProof/>
+          </w:rPr>
+          <w:t>5</w:t>
+        </w:r>
+      </w:fldSimple>
       <w:r>
         <w:t>. Advanced Satellite Search Requirements.</w:t>
       </w:r>
@@ -3111,7 +3311,7 @@
           <w:numId w:val="3"/>
         </w:numPr>
       </w:pPr>
-      <w:bookmarkStart w:id="10" w:name="_Hlk487635684"/>
+      <w:bookmarkStart w:id="8" w:name="_Hlk487635684"/>
       <w:r>
         <w:lastRenderedPageBreak/>
         <w:t xml:space="preserve">Sensitivity: </w:t>
@@ -3199,7 +3399,7 @@
         <w:t xml:space="preserve"> typical</w:t>
       </w:r>
     </w:p>
-    <w:bookmarkEnd w:id="10"/>
+    <w:bookmarkEnd w:id="8"/>
     <w:p>
       <w:pPr>
         <w:pStyle w:val="ListParagraph"/>
@@ -3397,14 +3597,14 @@
       <w:pPr>
         <w:pStyle w:val="Heading5"/>
       </w:pPr>
-      <w:bookmarkStart w:id="11" w:name="_Ref488042560"/>
+      <w:bookmarkStart w:id="9" w:name="_Ref488042560"/>
       <w:r>
         <w:t>Mul</w:t>
       </w:r>
       <w:r>
         <w:t>ti-Color Photometry</w:t>
       </w:r>
-      <w:bookmarkEnd w:id="11"/>
+      <w:bookmarkEnd w:id="9"/>
     </w:p>
     <w:p>
       <w:r>
@@ -3931,12 +4131,12 @@
         <w:pStyle w:val="Heading1"/>
         <w:pageBreakBefore/>
       </w:pPr>
-      <w:bookmarkStart w:id="12" w:name="_Ref486332243"/>
+      <w:bookmarkStart w:id="10" w:name="_Ref486332243"/>
       <w:r>
         <w:lastRenderedPageBreak/>
         <w:t>Development Plan</w:t>
       </w:r>
-      <w:bookmarkEnd w:id="12"/>
+      <w:bookmarkEnd w:id="10"/>
     </w:p>
     <w:p>
       <w:pPr>
@@ -4247,7 +4447,7 @@
 
 <file path=word/comments.xml><?xml version="1.0" encoding="utf-8"?>
 <w:comments xmlns:wpc="http://schemas.microsoft.com/office/word/2010/wordprocessingCanvas" xmlns:cx="http://schemas.microsoft.com/office/drawing/2014/chartex" xmlns:cx1="http://schemas.microsoft.com/office/drawing/2015/9/8/chartex" xmlns:cx2="http://schemas.microsoft.com/office/drawing/2015/10/21/chartex" xmlns:cx3="http://schemas.microsoft.com/office/drawing/2016/5/9/chartex" xmlns:cx4="http://schemas.microsoft.com/office/drawing/2016/5/10/chartex" xmlns:cx5="http://schemas.microsoft.com/office/drawing/2016/5/11/chartex" xmlns:cx6="http://schemas.microsoft.com/office/drawing/2016/5/12/chartex" xmlns:cx7="http://schemas.microsoft.com/office/drawing/2016/5/13/chartex" xmlns:cx8="http://schemas.microsoft.com/office/drawing/2016/5/14/chartex" xmlns:mc="http://schemas.openxmlformats.org/markup-compatibility/2006" xmlns:aink="http://schemas.microsoft.com/office/drawing/2016/ink" xmlns:am3d="http://schemas.microsoft.com/office/drawing/2017/model3d" xmlns:o="urn:schemas-microsoft-com:office:office" xmlns:r="http://schemas.openxmlformats.org/officeDocument/2006/relationships" xmlns:m="http://schemas.openxmlformats.org/officeDocument/2006/math" xmlns:v="urn:schemas-microsoft-com:vml" xmlns:wp14="http://schemas.microsoft.com/office/word/2010/wordprocessingDrawing" xmlns:wp="http://schemas.openxmlformats.org/drawingml/2006/wordprocessingDrawing" xmlns:w10="urn:schemas-microsoft-com:office:word" xmlns:w="http://schemas.openxmlformats.org/wordprocessingml/2006/main" xmlns:w14="http://schemas.microsoft.com/office/word/2010/wordml" xmlns:w15="http://schemas.microsoft.com/office/word/2012/wordml" xmlns:w16cid="http://schemas.microsoft.com/office/word/2016/wordml/cid" xmlns:w16se="http://schemas.microsoft.com/office/word/2015/wordml/symex" xmlns:wpg="http://schemas.microsoft.com/office/word/2010/wordprocessingGroup" xmlns:wpi="http://schemas.microsoft.com/office/word/2010/wordprocessingInk" xmlns:wne="http://schemas.microsoft.com/office/word/2006/wordml" xmlns:wps="http://schemas.microsoft.com/office/word/2010/wordprocessingShape" mc:Ignorable="w14 w15 w16se w16cid wp14">
-  <w:comment w:id="3" w:author="Eric Pearce" w:date="2017-07-20T14:30:00Z" w:initials="EP">
+  <w:comment w:id="3" w:author="Eric Pearce" w:date="2017-07-20T14:39:00Z" w:initials="EP">
     <w:p>
       <w:pPr>
         <w:pStyle w:val="CommentText"/>
@@ -4259,56 +4459,14 @@
         <w:annotationRef/>
       </w:r>
       <w:r>
-        <w:t>Dennis</w:t>
-      </w:r>
-    </w:p>
-    <w:p>
-      <w:pPr>
-        <w:pStyle w:val="CommentText"/>
-      </w:pPr>
+        <w:t xml:space="preserve">Added long-term survey, </w:t>
+      </w:r>
+      <w:r>
+        <w:t>eliminated (or tried to) run on sentence.</w:t>
+      </w:r>
     </w:p>
   </w:comment>
-  <w:comment w:id="4" w:author="Eric Pearce" w:date="2017-07-20T14:32:00Z" w:initials="EP">
-    <w:p>
-      <w:pPr>
-        <w:pStyle w:val="CommentText"/>
-      </w:pPr>
-      <w:r>
-        <w:rPr>
-          <w:rStyle w:val="CommentReference"/>
-        </w:rPr>
-        <w:annotationRef/>
-      </w:r>
-      <w:r>
-        <w:t>Dennis</w:t>
-      </w:r>
-    </w:p>
-    <w:p>
-      <w:pPr>
-        <w:pStyle w:val="CommentText"/>
-      </w:pPr>
-    </w:p>
-  </w:comment>
-  <w:comment w:id="6" w:author="Eric Pearce" w:date="2017-07-20T14:39:00Z" w:initials="EP">
-    <w:p>
-      <w:pPr>
-        <w:pStyle w:val="CommentText"/>
-      </w:pPr>
-      <w:r>
-        <w:rPr>
-          <w:rStyle w:val="CommentReference"/>
-        </w:rPr>
-        <w:annotationRef/>
-      </w:r>
-      <w:r>
-        <w:t xml:space="preserve">Added long-term survey, </w:t>
-      </w:r>
-      <w:r>
-        <w:t>eliminated (or tried to) run on sentence.</w:t>
-      </w:r>
-    </w:p>
-  </w:comment>
-  <w:comment w:id="8" w:author="Eric Pearce" w:date="2017-07-20T14:41:00Z" w:initials="EP">
+  <w:comment w:id="6" w:author="Eric Pearce" w:date="2017-07-20T14:41:00Z" w:initials="EP">
     <w:p>
       <w:pPr>
         <w:pStyle w:val="Default"/>
@@ -4379,8 +4537,6 @@
 
 <file path=word/commentsExtended.xml><?xml version="1.0" encoding="utf-8"?>
 <w15:commentsEx xmlns:wpc="http://schemas.microsoft.com/office/word/2010/wordprocessingCanvas" xmlns:cx="http://schemas.microsoft.com/office/drawing/2014/chartex" xmlns:cx1="http://schemas.microsoft.com/office/drawing/2015/9/8/chartex" xmlns:cx2="http://schemas.microsoft.com/office/drawing/2015/10/21/chartex" xmlns:cx3="http://schemas.microsoft.com/office/drawing/2016/5/9/chartex" xmlns:cx4="http://schemas.microsoft.com/office/drawing/2016/5/10/chartex" xmlns:cx5="http://schemas.microsoft.com/office/drawing/2016/5/11/chartex" xmlns:cx6="http://schemas.microsoft.com/office/drawing/2016/5/12/chartex" xmlns:cx7="http://schemas.microsoft.com/office/drawing/2016/5/13/chartex" xmlns:cx8="http://schemas.microsoft.com/office/drawing/2016/5/14/chartex" xmlns:mc="http://schemas.openxmlformats.org/markup-compatibility/2006" xmlns:aink="http://schemas.microsoft.com/office/drawing/2016/ink" xmlns:am3d="http://schemas.microsoft.com/office/drawing/2017/model3d" xmlns:o="urn:schemas-microsoft-com:office:office" xmlns:r="http://schemas.openxmlformats.org/officeDocument/2006/relationships" xmlns:m="http://schemas.openxmlformats.org/officeDocument/2006/math" xmlns:v="urn:schemas-microsoft-com:vml" xmlns:wp14="http://schemas.microsoft.com/office/word/2010/wordprocessingDrawing" xmlns:wp="http://schemas.openxmlformats.org/drawingml/2006/wordprocessingDrawing" xmlns:w10="urn:schemas-microsoft-com:office:word" xmlns:w="http://schemas.openxmlformats.org/wordprocessingml/2006/main" xmlns:w14="http://schemas.microsoft.com/office/word/2010/wordml" xmlns:w15="http://schemas.microsoft.com/office/word/2012/wordml" xmlns:w16cid="http://schemas.microsoft.com/office/word/2016/wordml/cid" xmlns:w16se="http://schemas.microsoft.com/office/word/2015/wordml/symex" xmlns:wpg="http://schemas.microsoft.com/office/word/2010/wordprocessingGroup" xmlns:wpi="http://schemas.microsoft.com/office/word/2010/wordprocessingInk" xmlns:wne="http://schemas.microsoft.com/office/word/2006/wordml" xmlns:wps="http://schemas.microsoft.com/office/word/2010/wordprocessingShape" mc:Ignorable="w14 w15 w16se w16cid wp14">
-  <w15:commentEx w15:paraId="66699002" w15:done="0"/>
-  <w15:commentEx w15:paraId="2FE6CEFD" w15:done="0"/>
   <w15:commentEx w15:paraId="449F8D9C" w15:done="0"/>
   <w15:commentEx w15:paraId="09CFF4EB" w15:done="0"/>
 </w15:commentsEx>
@@ -4388,8 +4544,6 @@
 
 <file path=word/commentsIds.xml><?xml version="1.0" encoding="utf-8"?>
 <w16cid:commentsIds xmlns:wpc="http://schemas.microsoft.com/office/word/2010/wordprocessingCanvas" xmlns:cx="http://schemas.microsoft.com/office/drawing/2014/chartex" xmlns:cx1="http://schemas.microsoft.com/office/drawing/2015/9/8/chartex" xmlns:cx2="http://schemas.microsoft.com/office/drawing/2015/10/21/chartex" xmlns:cx3="http://schemas.microsoft.com/office/drawing/2016/5/9/chartex" xmlns:cx4="http://schemas.microsoft.com/office/drawing/2016/5/10/chartex" xmlns:cx5="http://schemas.microsoft.com/office/drawing/2016/5/11/chartex" xmlns:cx6="http://schemas.microsoft.com/office/drawing/2016/5/12/chartex" xmlns:cx7="http://schemas.microsoft.com/office/drawing/2016/5/13/chartex" xmlns:cx8="http://schemas.microsoft.com/office/drawing/2016/5/14/chartex" xmlns:mc="http://schemas.openxmlformats.org/markup-compatibility/2006" xmlns:aink="http://schemas.microsoft.com/office/drawing/2016/ink" xmlns:am3d="http://schemas.microsoft.com/office/drawing/2017/model3d" xmlns:o="urn:schemas-microsoft-com:office:office" xmlns:r="http://schemas.openxmlformats.org/officeDocument/2006/relationships" xmlns:m="http://schemas.openxmlformats.org/officeDocument/2006/math" xmlns:v="urn:schemas-microsoft-com:vml" xmlns:wp14="http://schemas.microsoft.com/office/word/2010/wordprocessingDrawing" xmlns:wp="http://schemas.openxmlformats.org/drawingml/2006/wordprocessingDrawing" xmlns:w10="urn:schemas-microsoft-com:office:word" xmlns:w="http://schemas.openxmlformats.org/wordprocessingml/2006/main" xmlns:w14="http://schemas.microsoft.com/office/word/2010/wordml" xmlns:w15="http://schemas.microsoft.com/office/word/2012/wordml" xmlns:w16cid="http://schemas.microsoft.com/office/word/2016/wordml/cid" xmlns:w16se="http://schemas.microsoft.com/office/word/2015/wordml/symex" xmlns:wpg="http://schemas.microsoft.com/office/word/2010/wordprocessingGroup" xmlns:wpi="http://schemas.microsoft.com/office/word/2010/wordprocessingInk" xmlns:wne="http://schemas.microsoft.com/office/word/2006/wordml" xmlns:wps="http://schemas.microsoft.com/office/word/2010/wordprocessingShape" mc:Ignorable="w14 w15 w16se w16cid wp14">
-  <w16cid:commentId w16cid:paraId="66699002" w16cid:durableId="1D1B3D19"/>
-  <w16cid:commentId w16cid:paraId="2FE6CEFD" w16cid:durableId="1D1B3D89"/>
   <w16cid:commentId w16cid:paraId="449F8D9C" w16cid:durableId="1D1B3F12"/>
   <w16cid:commentId w16cid:paraId="09CFF4EB" w16cid:durableId="1D1B3F96"/>
 </w16cid:commentsIds>
@@ -4883,6 +5037,95 @@
     </w:lvl>
   </w:abstractNum>
   <w:abstractNum w:abstractNumId="4" w15:restartNumberingAfterBreak="0">
+    <w:nsid w:val="2FA15E59"/>
+    <w:multiLevelType w:val="hybridMultilevel"/>
+    <w:tmpl w:val="80361E74"/>
+    <w:lvl w:ilvl="0" w:tplc="959058AE">
+      <w:start w:val="1"/>
+      <w:numFmt w:val="decimal"/>
+      <w:lvlText w:val="%1."/>
+      <w:lvlJc w:val="left"/>
+      <w:pPr>
+        <w:ind w:left="907" w:hanging="360"/>
+      </w:pPr>
+      <w:rPr>
+        <w:rFonts w:hint="default"/>
+      </w:rPr>
+    </w:lvl>
+    <w:lvl w:ilvl="1" w:tplc="04090019" w:tentative="1">
+      <w:start w:val="1"/>
+      <w:numFmt w:val="lowerLetter"/>
+      <w:lvlText w:val="%2."/>
+      <w:lvlJc w:val="left"/>
+      <w:pPr>
+        <w:ind w:left="1627" w:hanging="360"/>
+      </w:pPr>
+    </w:lvl>
+    <w:lvl w:ilvl="2" w:tplc="0409001B" w:tentative="1">
+      <w:start w:val="1"/>
+      <w:numFmt w:val="lowerRoman"/>
+      <w:lvlText w:val="%3."/>
+      <w:lvlJc w:val="right"/>
+      <w:pPr>
+        <w:ind w:left="2347" w:hanging="180"/>
+      </w:pPr>
+    </w:lvl>
+    <w:lvl w:ilvl="3" w:tplc="0409000F" w:tentative="1">
+      <w:start w:val="1"/>
+      <w:numFmt w:val="decimal"/>
+      <w:lvlText w:val="%4."/>
+      <w:lvlJc w:val="left"/>
+      <w:pPr>
+        <w:ind w:left="3067" w:hanging="360"/>
+      </w:pPr>
+    </w:lvl>
+    <w:lvl w:ilvl="4" w:tplc="04090019" w:tentative="1">
+      <w:start w:val="1"/>
+      <w:numFmt w:val="lowerLetter"/>
+      <w:lvlText w:val="%5."/>
+      <w:lvlJc w:val="left"/>
+      <w:pPr>
+        <w:ind w:left="3787" w:hanging="360"/>
+      </w:pPr>
+    </w:lvl>
+    <w:lvl w:ilvl="5" w:tplc="0409001B" w:tentative="1">
+      <w:start w:val="1"/>
+      <w:numFmt w:val="lowerRoman"/>
+      <w:lvlText w:val="%6."/>
+      <w:lvlJc w:val="right"/>
+      <w:pPr>
+        <w:ind w:left="4507" w:hanging="180"/>
+      </w:pPr>
+    </w:lvl>
+    <w:lvl w:ilvl="6" w:tplc="0409000F" w:tentative="1">
+      <w:start w:val="1"/>
+      <w:numFmt w:val="decimal"/>
+      <w:lvlText w:val="%7."/>
+      <w:lvlJc w:val="left"/>
+      <w:pPr>
+        <w:ind w:left="5227" w:hanging="360"/>
+      </w:pPr>
+    </w:lvl>
+    <w:lvl w:ilvl="7" w:tplc="04090019" w:tentative="1">
+      <w:start w:val="1"/>
+      <w:numFmt w:val="lowerLetter"/>
+      <w:lvlText w:val="%8."/>
+      <w:lvlJc w:val="left"/>
+      <w:pPr>
+        <w:ind w:left="5947" w:hanging="360"/>
+      </w:pPr>
+    </w:lvl>
+    <w:lvl w:ilvl="8" w:tplc="0409001B" w:tentative="1">
+      <w:start w:val="1"/>
+      <w:numFmt w:val="lowerRoman"/>
+      <w:lvlText w:val="%9."/>
+      <w:lvlJc w:val="right"/>
+      <w:pPr>
+        <w:ind w:left="6667" w:hanging="180"/>
+      </w:pPr>
+    </w:lvl>
+  </w:abstractNum>
+  <w:abstractNum w:abstractNumId="5" w15:restartNumberingAfterBreak="0">
     <w:nsid w:val="451B6D5D"/>
     <w:multiLevelType w:val="hybridMultilevel"/>
     <w:tmpl w:val="B1907910"/>
@@ -4968,7 +5211,7 @@
       </w:pPr>
     </w:lvl>
   </w:abstractNum>
-  <w:abstractNum w:abstractNumId="5" w15:restartNumberingAfterBreak="0">
+  <w:abstractNum w:abstractNumId="6" w15:restartNumberingAfterBreak="0">
     <w:nsid w:val="5F9D55B6"/>
     <w:multiLevelType w:val="hybridMultilevel"/>
     <w:tmpl w:val="F6B06540"/>
@@ -5081,7 +5324,7 @@
       </w:rPr>
     </w:lvl>
   </w:abstractNum>
-  <w:abstractNum w:abstractNumId="6" w15:restartNumberingAfterBreak="0">
+  <w:abstractNum w:abstractNumId="7" w15:restartNumberingAfterBreak="0">
     <w:nsid w:val="64E31669"/>
     <w:multiLevelType w:val="hybridMultilevel"/>
     <w:tmpl w:val="E68AC434"/>
@@ -5167,7 +5410,7 @@
       </w:pPr>
     </w:lvl>
   </w:abstractNum>
-  <w:abstractNum w:abstractNumId="7" w15:restartNumberingAfterBreak="0">
+  <w:abstractNum w:abstractNumId="8" w15:restartNumberingAfterBreak="0">
     <w:nsid w:val="65C5712E"/>
     <w:multiLevelType w:val="hybridMultilevel"/>
     <w:tmpl w:val="6DA4838A"/>
@@ -5280,7 +5523,7 @@
       </w:rPr>
     </w:lvl>
   </w:abstractNum>
-  <w:abstractNum w:abstractNumId="8" w15:restartNumberingAfterBreak="0">
+  <w:abstractNum w:abstractNumId="9" w15:restartNumberingAfterBreak="0">
     <w:nsid w:val="78DD0982"/>
     <w:multiLevelType w:val="hybridMultilevel"/>
     <w:tmpl w:val="DD64C286"/>
@@ -5391,6 +5634,95 @@
       <w:rPr>
         <w:rFonts w:ascii="Wingdings" w:hAnsi="Wingdings" w:hint="default"/>
       </w:rPr>
+    </w:lvl>
+  </w:abstractNum>
+  <w:abstractNum w:abstractNumId="10" w15:restartNumberingAfterBreak="0">
+    <w:nsid w:val="7B694372"/>
+    <w:multiLevelType w:val="hybridMultilevel"/>
+    <w:tmpl w:val="246EF8B0"/>
+    <w:lvl w:ilvl="0" w:tplc="1318FC00">
+      <w:start w:val="1"/>
+      <w:numFmt w:val="decimal"/>
+      <w:lvlText w:val="%1."/>
+      <w:lvlJc w:val="left"/>
+      <w:pPr>
+        <w:ind w:left="907" w:hanging="360"/>
+      </w:pPr>
+      <w:rPr>
+        <w:rFonts w:hint="default"/>
+      </w:rPr>
+    </w:lvl>
+    <w:lvl w:ilvl="1" w:tplc="04090019">
+      <w:start w:val="1"/>
+      <w:numFmt w:val="lowerLetter"/>
+      <w:lvlText w:val="%2."/>
+      <w:lvlJc w:val="left"/>
+      <w:pPr>
+        <w:ind w:left="1627" w:hanging="360"/>
+      </w:pPr>
+    </w:lvl>
+    <w:lvl w:ilvl="2" w:tplc="0409001B" w:tentative="1">
+      <w:start w:val="1"/>
+      <w:numFmt w:val="lowerRoman"/>
+      <w:lvlText w:val="%3."/>
+      <w:lvlJc w:val="right"/>
+      <w:pPr>
+        <w:ind w:left="2347" w:hanging="180"/>
+      </w:pPr>
+    </w:lvl>
+    <w:lvl w:ilvl="3" w:tplc="0409000F" w:tentative="1">
+      <w:start w:val="1"/>
+      <w:numFmt w:val="decimal"/>
+      <w:lvlText w:val="%4."/>
+      <w:lvlJc w:val="left"/>
+      <w:pPr>
+        <w:ind w:left="3067" w:hanging="360"/>
+      </w:pPr>
+    </w:lvl>
+    <w:lvl w:ilvl="4" w:tplc="04090019" w:tentative="1">
+      <w:start w:val="1"/>
+      <w:numFmt w:val="lowerLetter"/>
+      <w:lvlText w:val="%5."/>
+      <w:lvlJc w:val="left"/>
+      <w:pPr>
+        <w:ind w:left="3787" w:hanging="360"/>
+      </w:pPr>
+    </w:lvl>
+    <w:lvl w:ilvl="5" w:tplc="0409001B" w:tentative="1">
+      <w:start w:val="1"/>
+      <w:numFmt w:val="lowerRoman"/>
+      <w:lvlText w:val="%6."/>
+      <w:lvlJc w:val="right"/>
+      <w:pPr>
+        <w:ind w:left="4507" w:hanging="180"/>
+      </w:pPr>
+    </w:lvl>
+    <w:lvl w:ilvl="6" w:tplc="0409000F" w:tentative="1">
+      <w:start w:val="1"/>
+      <w:numFmt w:val="decimal"/>
+      <w:lvlText w:val="%7."/>
+      <w:lvlJc w:val="left"/>
+      <w:pPr>
+        <w:ind w:left="5227" w:hanging="360"/>
+      </w:pPr>
+    </w:lvl>
+    <w:lvl w:ilvl="7" w:tplc="04090019" w:tentative="1">
+      <w:start w:val="1"/>
+      <w:numFmt w:val="lowerLetter"/>
+      <w:lvlText w:val="%8."/>
+      <w:lvlJc w:val="left"/>
+      <w:pPr>
+        <w:ind w:left="5947" w:hanging="360"/>
+      </w:pPr>
+    </w:lvl>
+    <w:lvl w:ilvl="8" w:tplc="0409001B" w:tentative="1">
+      <w:start w:val="1"/>
+      <w:numFmt w:val="lowerRoman"/>
+      <w:lvlText w:val="%9."/>
+      <w:lvlJc w:val="right"/>
+      <w:pPr>
+        <w:ind w:left="6667" w:hanging="180"/>
+      </w:pPr>
     </w:lvl>
   </w:abstractNum>
   <w:num w:numId="1">
@@ -5400,25 +5732,31 @@
     <w:abstractNumId w:val="0"/>
   </w:num>
   <w:num w:numId="3">
-    <w:abstractNumId w:val="5"/>
+    <w:abstractNumId w:val="6"/>
   </w:num>
   <w:num w:numId="4">
     <w:abstractNumId w:val="2"/>
   </w:num>
   <w:num w:numId="5">
+    <w:abstractNumId w:val="9"/>
+  </w:num>
+  <w:num w:numId="6">
     <w:abstractNumId w:val="8"/>
   </w:num>
-  <w:num w:numId="6">
+  <w:num w:numId="7">
     <w:abstractNumId w:val="7"/>
   </w:num>
-  <w:num w:numId="7">
-    <w:abstractNumId w:val="6"/>
-  </w:num>
   <w:num w:numId="8">
-    <w:abstractNumId w:val="4"/>
+    <w:abstractNumId w:val="5"/>
   </w:num>
   <w:num w:numId="9">
     <w:abstractNumId w:val="1"/>
+  </w:num>
+  <w:num w:numId="10">
+    <w:abstractNumId w:val="10"/>
+  </w:num>
+  <w:num w:numId="11">
+    <w:abstractNumId w:val="4"/>
   </w:num>
 </w:numbering>
 </file>

</xml_diff>